<commit_message>
adicionei as telas de cadastro e login em html e css
</commit_message>
<xml_diff>
--- a/Documentação/Documentação_01.docx
+++ b/Documentação/Documentação_01.docx
@@ -582,7 +582,7 @@
           <w:szCs w:val="24"/>
           <w:shd w:val="clear" w:color="auto" w:fill="FFFFFF"/>
         </w:rPr>
-        <w:t>Implementação de sensores LDR Arduino para registro e controle de  luminosidade pata que o cliente possa realizar a adequação necessária n</w:t>
+        <w:t>Implementação de sensores LDR Arduino para registro e controle de luminosidade pata que o cliente possa realizar a adequação necessária n</w:t>
       </w:r>
       <w:r>
         <w:rPr>
@@ -4759,15 +4759,6 @@
 </file>
 
 <file path=customXml/item1.xml><?xml version="1.0" encoding="utf-8"?>
-<?mso-contentType ?>
-<FormTemplates xmlns="http://schemas.microsoft.com/sharepoint/v3/contenttype/forms">
-  <Display>DocumentLibraryForm</Display>
-  <Edit>DocumentLibraryForm</Edit>
-  <New>DocumentLibraryForm</New>
-</FormTemplates>
-</file>
-
-<file path=customXml/item2.xml><?xml version="1.0" encoding="utf-8"?>
 <p:properties xmlns:p="http://schemas.microsoft.com/office/2006/metadata/properties" xmlns:xsi="http://www.w3.org/2001/XMLSchema-instance" xmlns:pc="http://schemas.microsoft.com/office/infopath/2007/PartnerControls">
   <documentManagement>
     <lcf76f155ced4ddcb4097134ff3c332f xmlns="0a53ad5e-08cc-4fba-9df9-747b79db3e02">
@@ -4778,7 +4769,20 @@
 </p:properties>
 </file>
 
+<file path=customXml/item2.xml><?xml version="1.0" encoding="utf-8"?>
+<?mso-contentType ?>
+<FormTemplates xmlns="http://schemas.microsoft.com/sharepoint/v3/contenttype/forms">
+  <Display>DocumentLibraryForm</Display>
+  <Edit>DocumentLibraryForm</Edit>
+  <New>DocumentLibraryForm</New>
+</FormTemplates>
+</file>
+
 <file path=customXml/item3.xml><?xml version="1.0" encoding="utf-8"?>
+<b:Sources xmlns:b="http://schemas.openxmlformats.org/officeDocument/2006/bibliography" xmlns="http://schemas.openxmlformats.org/officeDocument/2006/bibliography" SelectedStyle="\APASixthEditionOfficeOnline.xsl" StyleName="APA" Version="6"/>
+</file>
+
+<file path=customXml/item4.xml><?xml version="1.0" encoding="utf-8"?>
 <ct:contentTypeSchema xmlns:ct="http://schemas.microsoft.com/office/2006/metadata/contentType" xmlns:ma="http://schemas.microsoft.com/office/2006/metadata/properties/metaAttributes" ct:_="" ma:_="" ma:contentTypeName="Documento" ma:contentTypeID="0x0101007F8ECE7139958D46ABEDA89D12B90CBF" ma:contentTypeVersion="11" ma:contentTypeDescription="Crie um novo documento." ma:contentTypeScope="" ma:versionID="21e015a6802de694804c575cb15722cd">
   <xsd:schema xmlns:xsd="http://www.w3.org/2001/XMLSchema" xmlns:xs="http://www.w3.org/2001/XMLSchema" xmlns:p="http://schemas.microsoft.com/office/2006/metadata/properties" xmlns:ns2="0a53ad5e-08cc-4fba-9df9-747b79db3e02" xmlns:ns3="99f50afe-28e2-457c-9852-048361d66aad" targetNamespace="http://schemas.microsoft.com/office/2006/metadata/properties" ma:root="true" ma:fieldsID="2434ad73d381691fa3d497c2fd2bdd4c" ns2:_="" ns3:_="">
     <xsd:import namespace="0a53ad5e-08cc-4fba-9df9-747b79db3e02"/>
@@ -4967,19 +4971,7 @@
 </ct:contentTypeSchema>
 </file>
 
-<file path=customXml/item4.xml><?xml version="1.0" encoding="utf-8"?>
-<b:Sources xmlns:b="http://schemas.openxmlformats.org/officeDocument/2006/bibliography" xmlns="http://schemas.openxmlformats.org/officeDocument/2006/bibliography" SelectedStyle="\APASixthEditionOfficeOnline.xsl" StyleName="APA" Version="6"/>
-</file>
-
 <file path=customXml/itemProps1.xml><?xml version="1.0" encoding="utf-8"?>
-<ds:datastoreItem xmlns:ds="http://schemas.openxmlformats.org/officeDocument/2006/customXml" ds:itemID="{B52C9AD5-4F18-4494-A12B-C11EA8399E21}">
-  <ds:schemaRefs>
-    <ds:schemaRef ds:uri="http://schemas.microsoft.com/sharepoint/v3/contenttype/forms"/>
-  </ds:schemaRefs>
-</ds:datastoreItem>
-</file>
-
-<file path=customXml/itemProps2.xml><?xml version="1.0" encoding="utf-8"?>
 <ds:datastoreItem xmlns:ds="http://schemas.openxmlformats.org/officeDocument/2006/customXml" ds:itemID="{79054B02-B215-46AC-9176-544339E93661}">
   <ds:schemaRefs>
     <ds:schemaRef ds:uri="http://schemas.microsoft.com/office/2006/metadata/properties"/>
@@ -4990,7 +4982,23 @@
 </ds:datastoreItem>
 </file>
 
+<file path=customXml/itemProps2.xml><?xml version="1.0" encoding="utf-8"?>
+<ds:datastoreItem xmlns:ds="http://schemas.openxmlformats.org/officeDocument/2006/customXml" ds:itemID="{B52C9AD5-4F18-4494-A12B-C11EA8399E21}">
+  <ds:schemaRefs>
+    <ds:schemaRef ds:uri="http://schemas.microsoft.com/sharepoint/v3/contenttype/forms"/>
+  </ds:schemaRefs>
+</ds:datastoreItem>
+</file>
+
 <file path=customXml/itemProps3.xml><?xml version="1.0" encoding="utf-8"?>
+<ds:datastoreItem xmlns:ds="http://schemas.openxmlformats.org/officeDocument/2006/customXml" ds:itemID="{43C36E59-8586-4352-8310-158AD4E65655}">
+  <ds:schemaRefs>
+    <ds:schemaRef ds:uri="http://schemas.openxmlformats.org/officeDocument/2006/bibliography"/>
+  </ds:schemaRefs>
+</ds:datastoreItem>
+</file>
+
+<file path=customXml/itemProps4.xml><?xml version="1.0" encoding="utf-8"?>
 <ds:datastoreItem xmlns:ds="http://schemas.openxmlformats.org/officeDocument/2006/customXml" ds:itemID="{A4DC0A27-FA5F-44DB-905C-A1401F5BD778}">
   <ds:schemaRefs>
     <ds:schemaRef ds:uri="http://schemas.microsoft.com/office/2006/metadata/contentType"/>
@@ -5007,12 +5015,4 @@
     <ds:schemaRef ds:uri="http://schemas.microsoft.com/internal/obd"/>
   </ds:schemaRefs>
 </ds:datastoreItem>
-</file>
-
-<file path=customXml/itemProps4.xml><?xml version="1.0" encoding="utf-8"?>
-<ds:datastoreItem xmlns:ds="http://schemas.openxmlformats.org/officeDocument/2006/customXml" ds:itemID="{43C36E59-8586-4352-8310-158AD4E65655}">
-  <ds:schemaRefs>
-    <ds:schemaRef ds:uri="http://schemas.openxmlformats.org/officeDocument/2006/bibliography"/>
-  </ds:schemaRefs>
-</ds:datastoreItem>
 </file>
</xml_diff>

<commit_message>
Fiz a alteração da justificativa na documentação
</commit_message>
<xml_diff>
--- a/Documentação/Documentação_01.docx
+++ b/Documentação/Documentação_01.docx
@@ -451,7 +451,7 @@
           <w:szCs w:val="24"/>
           <w:shd w:val="clear" w:color="auto" w:fill="FFFFFF"/>
         </w:rPr>
-        <w:t xml:space="preserve">O excesso de luz no ambiente, causava extrema irritação nos olhos e fortes dores de cabeça </w:t>
+        <w:t xml:space="preserve">O excesso de luz no ambiente, causa extrema irritação nos olhos e fortes dores de cabeça </w:t>
       </w:r>
       <w:r>
         <w:rPr>
@@ -461,7 +461,7 @@
           <w:szCs w:val="24"/>
           <w:shd w:val="clear" w:color="auto" w:fill="FFFFFF"/>
         </w:rPr>
-        <w:t>resultando em pausas indevidas e consequentemente gerando prejuízos para a empresa</w:t>
+        <w:t>result</w:t>
       </w:r>
       <w:r>
         <w:rPr>
@@ -471,7 +471,7 @@
           <w:szCs w:val="24"/>
           <w:shd w:val="clear" w:color="auto" w:fill="FFFFFF"/>
         </w:rPr>
-        <w:t xml:space="preserve">. Para que o ambiente de trabalho esteja adequado, o mesmo deve estar com uma iluminação entre 500 e 750 lumens e seguir os padrões da </w:t>
+        <w:t>ando em improdutividade, prejuízo para a saúde dos funcionários</w:t>
       </w:r>
       <w:r>
         <w:rPr>
@@ -481,7 +481,7 @@
           <w:szCs w:val="24"/>
           <w:shd w:val="clear" w:color="auto" w:fill="FFFFFF"/>
         </w:rPr>
-        <w:t>NR5413 que determina o padrão em lumens por metro quadrado</w:t>
+        <w:t xml:space="preserve">. Para que o ambiente de trabalho esteja adequado, o mesmo deve estar com uma iluminação entre 500 e 750 lumens e seguir os padrões da </w:t>
       </w:r>
       <w:r>
         <w:rPr>
@@ -491,6 +491,96 @@
           <w:szCs w:val="24"/>
           <w:shd w:val="clear" w:color="auto" w:fill="FFFFFF"/>
         </w:rPr>
+        <w:t xml:space="preserve">norma </w:t>
+      </w:r>
+      <w:r>
+        <w:rPr>
+          <w:rStyle w:val="normaltextrun"/>
+          <w:color w:val="595959"/>
+          <w:sz w:val="24"/>
+          <w:szCs w:val="24"/>
+          <w:shd w:val="clear" w:color="auto" w:fill="FFFFFF"/>
+        </w:rPr>
+        <w:t>NR5413</w:t>
+      </w:r>
+      <w:r>
+        <w:rPr>
+          <w:rStyle w:val="normaltextrun"/>
+          <w:color w:val="595959"/>
+          <w:sz w:val="24"/>
+          <w:szCs w:val="24"/>
+          <w:shd w:val="clear" w:color="auto" w:fill="FFFFFF"/>
+        </w:rPr>
+        <w:t xml:space="preserve"> da </w:t>
+      </w:r>
+      <w:r>
+        <w:rPr>
+          <w:rStyle w:val="normaltextrun"/>
+          <w:color w:val="595959"/>
+          <w:sz w:val="24"/>
+          <w:szCs w:val="24"/>
+          <w:shd w:val="clear" w:color="auto" w:fill="FFFFFF"/>
+        </w:rPr>
+        <w:t>ABNT</w:t>
+      </w:r>
+      <w:r>
+        <w:rPr>
+          <w:rStyle w:val="normaltextrun"/>
+          <w:color w:val="595959"/>
+          <w:sz w:val="24"/>
+          <w:szCs w:val="24"/>
+          <w:shd w:val="clear" w:color="auto" w:fill="FFFFFF"/>
+        </w:rPr>
+        <w:t xml:space="preserve"> </w:t>
+      </w:r>
+      <w:r>
+        <w:rPr>
+          <w:rStyle w:val="normaltextrun"/>
+          <w:color w:val="595959"/>
+          <w:sz w:val="24"/>
+          <w:szCs w:val="24"/>
+          <w:shd w:val="clear" w:color="auto" w:fill="FFFFFF"/>
+        </w:rPr>
+        <w:t>-</w:t>
+      </w:r>
+      <w:r>
+        <w:rPr>
+          <w:rStyle w:val="normaltextrun"/>
+          <w:color w:val="595959"/>
+          <w:sz w:val="24"/>
+          <w:szCs w:val="24"/>
+          <w:shd w:val="clear" w:color="auto" w:fill="FFFFFF"/>
+        </w:rPr>
+        <w:t xml:space="preserve"> </w:t>
+      </w:r>
+      <w:r>
+        <w:rPr>
+          <w:rStyle w:val="normaltextrun"/>
+          <w:color w:val="595959"/>
+          <w:sz w:val="24"/>
+          <w:szCs w:val="24"/>
+          <w:shd w:val="clear" w:color="auto" w:fill="FFFFFF"/>
+        </w:rPr>
+        <w:t>Associação Brasileira de Normas Técnicas</w:t>
+      </w:r>
+      <w:r>
+        <w:rPr>
+          <w:rStyle w:val="normaltextrun"/>
+          <w:color w:val="595959"/>
+          <w:sz w:val="24"/>
+          <w:szCs w:val="24"/>
+          <w:shd w:val="clear" w:color="auto" w:fill="FFFFFF"/>
+        </w:rPr>
+        <w:t xml:space="preserve"> que determina o padrão em lumens por metro quadrado</w:t>
+      </w:r>
+      <w:r>
+        <w:rPr>
+          <w:rStyle w:val="normaltextrun"/>
+          <w:color w:val="595959"/>
+          <w:sz w:val="24"/>
+          <w:szCs w:val="24"/>
+          <w:shd w:val="clear" w:color="auto" w:fill="FFFFFF"/>
+        </w:rPr>
         <w:t>.</w:t>
       </w:r>
       <w:r>
@@ -503,20 +593,178 @@
         </w:rPr>
         <w:t> </w:t>
       </w:r>
+      <w:r>
+        <w:rPr>
+          <w:rStyle w:val="eop"/>
+          <w:color w:val="595959"/>
+          <w:sz w:val="24"/>
+          <w:szCs w:val="24"/>
+          <w:shd w:val="clear" w:color="auto" w:fill="FFFFFF"/>
+        </w:rPr>
+        <w:br/>
+      </w:r>
+      <w:r>
+        <w:rPr>
+          <w:rStyle w:val="eop"/>
+          <w:color w:val="595959"/>
+          <w:sz w:val="24"/>
+          <w:szCs w:val="24"/>
+          <w:shd w:val="clear" w:color="auto" w:fill="FFFFFF"/>
+        </w:rPr>
+        <w:br/>
+      </w:r>
+      <w:r>
+        <w:rPr>
+          <w:sz w:val="24"/>
+          <w:szCs w:val="24"/>
+        </w:rPr>
+        <w:t xml:space="preserve"> </w:t>
+      </w:r>
+      <w:r>
+        <w:rPr>
+          <w:sz w:val="24"/>
+          <w:szCs w:val="24"/>
+        </w:rPr>
+        <w:t>A fadiga visual ou síndrome do olho seco ocorre quando o indivíduo permanece por longo tempo olhando fixamente em um determinado ponto sem piscar e lubrificar os olhos.</w:t>
+      </w:r>
+      <w:r>
+        <w:rPr>
+          <w:sz w:val="24"/>
+          <w:szCs w:val="24"/>
+        </w:rPr>
+        <w:t xml:space="preserve"> </w:t>
+      </w:r>
+      <w:r>
+        <w:rPr>
+          <w:sz w:val="24"/>
+          <w:szCs w:val="24"/>
+        </w:rPr>
+        <w:t>Hoje em dia é difícil quem não utilize o computador para trabalhar. A fadiga visual é muito comum em profissionais que necessitam de concentração e precisam manter a atenção visual em seus trabalhos.</w:t>
+      </w:r>
+      <w:r>
+        <w:rPr>
+          <w:sz w:val="24"/>
+          <w:szCs w:val="24"/>
+        </w:rPr>
+        <w:t xml:space="preserve"> </w:t>
+      </w:r>
+      <w:r>
+        <w:rPr>
+          <w:sz w:val="24"/>
+          <w:szCs w:val="24"/>
+        </w:rPr>
+        <w:t>Ambientes com baixa umidade, luz artificial inadequadas e posicionamento incorreto do monitor são fatores que intensificam a doença.</w:t>
+      </w:r>
+      <w:r>
+        <w:rPr>
+          <w:sz w:val="24"/>
+          <w:szCs w:val="24"/>
+        </w:rPr>
+        <w:br/>
+      </w:r>
+      <w:r>
+        <w:rPr>
+          <w:sz w:val="24"/>
+          <w:szCs w:val="24"/>
+        </w:rPr>
+        <w:br/>
+      </w:r>
+      <w:r>
+        <w:rPr>
+          <w:sz w:val="24"/>
+          <w:szCs w:val="24"/>
+        </w:rPr>
+        <w:t xml:space="preserve"> </w:t>
+      </w:r>
+      <w:r>
+        <w:rPr>
+          <w:sz w:val="24"/>
+          <w:szCs w:val="24"/>
+        </w:rPr>
+        <w:t xml:space="preserve">Uma pesquisa da Universidade de </w:t>
+      </w:r>
+      <w:proofErr w:type="spellStart"/>
+      <w:r>
+        <w:rPr>
+          <w:sz w:val="24"/>
+          <w:szCs w:val="24"/>
+        </w:rPr>
+        <w:t>Twente</w:t>
+      </w:r>
+      <w:proofErr w:type="spellEnd"/>
+      <w:r>
+        <w:rPr>
+          <w:sz w:val="24"/>
+          <w:szCs w:val="24"/>
+        </w:rPr>
+        <w:t>, na Holanda, acompanhou os efeitos da exposição à iluminação que procura “imitar” a luz solar durante o ciclo das 24 horas do dia.</w:t>
+      </w:r>
     </w:p>
     <w:p>
       <w:pPr>
-        <w:pStyle w:val="Ttulo1"/>
-      </w:pPr>
-      <w:r>
-        <w:t>Objetivo do projeto</w:t>
+        <w:rPr>
+          <w:sz w:val="24"/>
+          <w:szCs w:val="24"/>
+        </w:rPr>
+      </w:pPr>
+      <w:r>
+        <w:rPr>
+          <w:sz w:val="24"/>
+          <w:szCs w:val="24"/>
+        </w:rPr>
+        <w:t>Os resultados indicaram que 18% dos participantes perceberam aumento de produtividade, 71% tiveram ânimo elevado, 76% se sentiram mais felizes e 50% mais saudáveis.</w:t>
+      </w:r>
+      <w:r>
+        <w:rPr>
+          <w:sz w:val="24"/>
+          <w:szCs w:val="24"/>
+        </w:rPr>
+        <w:t xml:space="preserve"> </w:t>
+      </w:r>
+      <w:r>
+        <w:rPr>
+          <w:sz w:val="24"/>
+          <w:szCs w:val="24"/>
+        </w:rPr>
+        <w:t>A iluminação correta do ambiente traz benefícios para o bem-estar, a produtividade dos colaboradores e a lucratividade das empresas.</w:t>
+      </w:r>
+      <w:r>
+        <w:rPr>
+          <w:sz w:val="24"/>
+          <w:szCs w:val="24"/>
+        </w:rPr>
+        <w:br/>
+      </w:r>
+      <w:r>
+        <w:rPr>
+          <w:sz w:val="24"/>
+          <w:szCs w:val="24"/>
+        </w:rPr>
+        <w:br/>
+        <w:t xml:space="preserve">Fonte: </w:t>
+      </w:r>
+      <w:r>
+        <w:rPr>
+          <w:sz w:val="24"/>
+          <w:szCs w:val="24"/>
+        </w:rPr>
+        <w:t>https://laboreweb.com.br/fadiga-visual-e-iluminacao-no-ambiente-de-trabalho/</w:t>
       </w:r>
     </w:p>
     <w:p>
       <w:pPr>
-        <w:rPr>
-          <w:sz w:val="24"/>
-          <w:szCs w:val="24"/>
+        <w:pStyle w:val="Ttulo1"/>
+      </w:pPr>
+      <w:r>
+        <w:t>Objetivo do projeto</w:t>
+      </w:r>
+    </w:p>
+    <w:p>
+      <w:pPr>
+        <w:rPr>
+          <w:sz w:val="24"/>
+          <w:szCs w:val="24"/>
+          <w:u w:val="single"/>
         </w:rPr>
       </w:pPr>
       <w:r>
@@ -555,6 +803,7 @@
         <w:pStyle w:val="Ttulo1"/>
       </w:pPr>
       <w:r>
+        <w:lastRenderedPageBreak/>
         <w:t>Escopo do projeto</w:t>
       </w:r>
     </w:p>
@@ -835,7 +1084,6 @@
         <w:pStyle w:val="Ttulo1"/>
       </w:pPr>
       <w:r>
-        <w:lastRenderedPageBreak/>
         <w:t>Premissas</w:t>
       </w:r>
     </w:p>
@@ -4759,6 +5007,15 @@
 </file>
 
 <file path=customXml/item1.xml><?xml version="1.0" encoding="utf-8"?>
+<?mso-contentType ?>
+<FormTemplates xmlns="http://schemas.microsoft.com/sharepoint/v3/contenttype/forms">
+  <Display>DocumentLibraryForm</Display>
+  <Edit>DocumentLibraryForm</Edit>
+  <New>DocumentLibraryForm</New>
+</FormTemplates>
+</file>
+
+<file path=customXml/item2.xml><?xml version="1.0" encoding="utf-8"?>
 <p:properties xmlns:p="http://schemas.microsoft.com/office/2006/metadata/properties" xmlns:xsi="http://www.w3.org/2001/XMLSchema-instance" xmlns:pc="http://schemas.microsoft.com/office/infopath/2007/PartnerControls">
   <documentManagement>
     <lcf76f155ced4ddcb4097134ff3c332f xmlns="0a53ad5e-08cc-4fba-9df9-747b79db3e02">
@@ -4769,20 +5026,7 @@
 </p:properties>
 </file>
 
-<file path=customXml/item2.xml><?xml version="1.0" encoding="utf-8"?>
-<?mso-contentType ?>
-<FormTemplates xmlns="http://schemas.microsoft.com/sharepoint/v3/contenttype/forms">
-  <Display>DocumentLibraryForm</Display>
-  <Edit>DocumentLibraryForm</Edit>
-  <New>DocumentLibraryForm</New>
-</FormTemplates>
-</file>
-
 <file path=customXml/item3.xml><?xml version="1.0" encoding="utf-8"?>
-<b:Sources xmlns:b="http://schemas.openxmlformats.org/officeDocument/2006/bibliography" xmlns="http://schemas.openxmlformats.org/officeDocument/2006/bibliography" SelectedStyle="\APASixthEditionOfficeOnline.xsl" StyleName="APA" Version="6"/>
-</file>
-
-<file path=customXml/item4.xml><?xml version="1.0" encoding="utf-8"?>
 <ct:contentTypeSchema xmlns:ct="http://schemas.microsoft.com/office/2006/metadata/contentType" xmlns:ma="http://schemas.microsoft.com/office/2006/metadata/properties/metaAttributes" ct:_="" ma:_="" ma:contentTypeName="Documento" ma:contentTypeID="0x0101007F8ECE7139958D46ABEDA89D12B90CBF" ma:contentTypeVersion="11" ma:contentTypeDescription="Crie um novo documento." ma:contentTypeScope="" ma:versionID="21e015a6802de694804c575cb15722cd">
   <xsd:schema xmlns:xsd="http://www.w3.org/2001/XMLSchema" xmlns:xs="http://www.w3.org/2001/XMLSchema" xmlns:p="http://schemas.microsoft.com/office/2006/metadata/properties" xmlns:ns2="0a53ad5e-08cc-4fba-9df9-747b79db3e02" xmlns:ns3="99f50afe-28e2-457c-9852-048361d66aad" targetNamespace="http://schemas.microsoft.com/office/2006/metadata/properties" ma:root="true" ma:fieldsID="2434ad73d381691fa3d497c2fd2bdd4c" ns2:_="" ns3:_="">
     <xsd:import namespace="0a53ad5e-08cc-4fba-9df9-747b79db3e02"/>
@@ -4971,7 +5215,19 @@
 </ct:contentTypeSchema>
 </file>
 
+<file path=customXml/item4.xml><?xml version="1.0" encoding="utf-8"?>
+<b:Sources xmlns:b="http://schemas.openxmlformats.org/officeDocument/2006/bibliography" xmlns="http://schemas.openxmlformats.org/officeDocument/2006/bibliography" SelectedStyle="\APASixthEditionOfficeOnline.xsl" StyleName="APA" Version="6"/>
+</file>
+
 <file path=customXml/itemProps1.xml><?xml version="1.0" encoding="utf-8"?>
+<ds:datastoreItem xmlns:ds="http://schemas.openxmlformats.org/officeDocument/2006/customXml" ds:itemID="{B52C9AD5-4F18-4494-A12B-C11EA8399E21}">
+  <ds:schemaRefs>
+    <ds:schemaRef ds:uri="http://schemas.microsoft.com/sharepoint/v3/contenttype/forms"/>
+  </ds:schemaRefs>
+</ds:datastoreItem>
+</file>
+
+<file path=customXml/itemProps2.xml><?xml version="1.0" encoding="utf-8"?>
 <ds:datastoreItem xmlns:ds="http://schemas.openxmlformats.org/officeDocument/2006/customXml" ds:itemID="{79054B02-B215-46AC-9176-544339E93661}">
   <ds:schemaRefs>
     <ds:schemaRef ds:uri="http://schemas.microsoft.com/office/2006/metadata/properties"/>
@@ -4982,23 +5238,7 @@
 </ds:datastoreItem>
 </file>
 
-<file path=customXml/itemProps2.xml><?xml version="1.0" encoding="utf-8"?>
-<ds:datastoreItem xmlns:ds="http://schemas.openxmlformats.org/officeDocument/2006/customXml" ds:itemID="{B52C9AD5-4F18-4494-A12B-C11EA8399E21}">
-  <ds:schemaRefs>
-    <ds:schemaRef ds:uri="http://schemas.microsoft.com/sharepoint/v3/contenttype/forms"/>
-  </ds:schemaRefs>
-</ds:datastoreItem>
-</file>
-
 <file path=customXml/itemProps3.xml><?xml version="1.0" encoding="utf-8"?>
-<ds:datastoreItem xmlns:ds="http://schemas.openxmlformats.org/officeDocument/2006/customXml" ds:itemID="{43C36E59-8586-4352-8310-158AD4E65655}">
-  <ds:schemaRefs>
-    <ds:schemaRef ds:uri="http://schemas.openxmlformats.org/officeDocument/2006/bibliography"/>
-  </ds:schemaRefs>
-</ds:datastoreItem>
-</file>
-
-<file path=customXml/itemProps4.xml><?xml version="1.0" encoding="utf-8"?>
 <ds:datastoreItem xmlns:ds="http://schemas.openxmlformats.org/officeDocument/2006/customXml" ds:itemID="{A4DC0A27-FA5F-44DB-905C-A1401F5BD778}">
   <ds:schemaRefs>
     <ds:schemaRef ds:uri="http://schemas.microsoft.com/office/2006/metadata/contentType"/>
@@ -5015,4 +5255,12 @@
     <ds:schemaRef ds:uri="http://schemas.microsoft.com/internal/obd"/>
   </ds:schemaRefs>
 </ds:datastoreItem>
+</file>
+
+<file path=customXml/itemProps4.xml><?xml version="1.0" encoding="utf-8"?>
+<ds:datastoreItem xmlns:ds="http://schemas.openxmlformats.org/officeDocument/2006/customXml" ds:itemID="{43C36E59-8586-4352-8310-158AD4E65655}">
+  <ds:schemaRefs>
+    <ds:schemaRef ds:uri="http://schemas.openxmlformats.org/officeDocument/2006/bibliography"/>
+  </ds:schemaRefs>
+</ds:datastoreItem>
 </file>
</xml_diff>

<commit_message>
realizei a alteração da justificativa na documentação do projeto
</commit_message>
<xml_diff>
--- a/Documentação/Documentação_01.docx
+++ b/Documentação/Documentação_01.docx
@@ -138,39 +138,30 @@
       </w:r>
       <w:r>
         <w:br/>
-        <w:t>Yara</w:t>
-      </w:r>
-      <w:r>
-        <w:t xml:space="preserve"> Oliveira Santana</w:t>
+      </w:r>
+      <w:r>
+        <w:t>Giovanna</w:t>
+      </w:r>
+      <w:r>
+        <w:t xml:space="preserve"> </w:t>
       </w:r>
       <w:r>
         <w:br/>
-        <w:t xml:space="preserve">Vinicius </w:t>
-      </w:r>
-      <w:proofErr w:type="spellStart"/>
-      <w:r>
-        <w:t>Pytel</w:t>
-      </w:r>
-      <w:proofErr w:type="spellEnd"/>
-      <w:r>
-        <w:t xml:space="preserve"> Cruz</w:t>
+        <w:t>Bianca</w:t>
       </w:r>
       <w:r>
         <w:br/>
-        <w:t>Vinicius Gomes dos Reis</w:t>
+        <w:t>João</w:t>
       </w:r>
       <w:r>
         <w:br/>
-        <w:t>Pedro Oliveira Lopes</w:t>
+        <w:t>Juliana</w:t>
       </w:r>
       <w:r>
         <w:br/>
       </w:r>
       <w:r>
-        <w:t xml:space="preserve">Thiago </w:t>
-      </w:r>
-      <w:r>
-        <w:t>Gomes Serafim</w:t>
+        <w:t>Enzo</w:t>
       </w:r>
     </w:p>
     <w:p>
@@ -571,7 +562,7 @@
           <w:szCs w:val="24"/>
           <w:shd w:val="clear" w:color="auto" w:fill="FFFFFF"/>
         </w:rPr>
-        <w:t xml:space="preserve"> que determina o padrão em lumens por metro quadrado</w:t>
+        <w:t xml:space="preserve"> que determina o padrão</w:t>
       </w:r>
       <w:r>
         <w:rPr>
@@ -581,7 +572,57 @@
           <w:szCs w:val="24"/>
           <w:shd w:val="clear" w:color="auto" w:fill="FFFFFF"/>
         </w:rPr>
+        <w:t xml:space="preserve"> adequado</w:t>
+      </w:r>
+      <w:r>
+        <w:rPr>
+          <w:rStyle w:val="normaltextrun"/>
+          <w:color w:val="595959"/>
+          <w:sz w:val="24"/>
+          <w:szCs w:val="24"/>
+          <w:shd w:val="clear" w:color="auto" w:fill="FFFFFF"/>
+        </w:rPr>
+        <w:t xml:space="preserve"> em</w:t>
+      </w:r>
+      <w:r>
+        <w:rPr>
+          <w:rStyle w:val="normaltextrun"/>
+          <w:color w:val="595959"/>
+          <w:sz w:val="24"/>
+          <w:szCs w:val="24"/>
+          <w:shd w:val="clear" w:color="auto" w:fill="FFFFFF"/>
+        </w:rPr>
+        <w:t xml:space="preserve"> Lux que é o equivalente a</w:t>
+      </w:r>
+      <w:r>
+        <w:rPr>
+          <w:rStyle w:val="normaltextrun"/>
+          <w:color w:val="595959"/>
+          <w:sz w:val="24"/>
+          <w:szCs w:val="24"/>
+          <w:shd w:val="clear" w:color="auto" w:fill="FFFFFF"/>
+        </w:rPr>
+        <w:t xml:space="preserve"> lumens por metro quadrado</w:t>
+      </w:r>
+      <w:r>
+        <w:rPr>
+          <w:rStyle w:val="normaltextrun"/>
+          <w:color w:val="595959"/>
+          <w:sz w:val="24"/>
+          <w:szCs w:val="24"/>
+          <w:shd w:val="clear" w:color="auto" w:fill="FFFFFF"/>
+        </w:rPr>
         <w:t>.</w:t>
+      </w:r>
+      <w:r>
+        <w:rPr>
+          <w:rStyle w:val="normaltextrun"/>
+          <w:color w:val="595959"/>
+          <w:sz w:val="24"/>
+          <w:szCs w:val="24"/>
+          <w:shd w:val="clear" w:color="auto" w:fill="FFFFFF"/>
+        </w:rPr>
+        <w:t xml:space="preserve"> </w:t>
       </w:r>
       <w:r>
         <w:rPr>
@@ -591,7 +632,7 @@
           <w:szCs w:val="24"/>
           <w:shd w:val="clear" w:color="auto" w:fill="FFFFFF"/>
         </w:rPr>
-        <w:t> </w:t>
+        <w:t>Todas essas exigências permitem que o trabalhador tenha condições favoráveis para desempenhar suas tarefas, além de evitar fadiga visual e outros problemas de saúde.</w:t>
       </w:r>
       <w:r>
         <w:rPr>
@@ -5007,15 +5048,6 @@
 </file>
 
 <file path=customXml/item1.xml><?xml version="1.0" encoding="utf-8"?>
-<?mso-contentType ?>
-<FormTemplates xmlns="http://schemas.microsoft.com/sharepoint/v3/contenttype/forms">
-  <Display>DocumentLibraryForm</Display>
-  <Edit>DocumentLibraryForm</Edit>
-  <New>DocumentLibraryForm</New>
-</FormTemplates>
-</file>
-
-<file path=customXml/item2.xml><?xml version="1.0" encoding="utf-8"?>
 <p:properties xmlns:p="http://schemas.microsoft.com/office/2006/metadata/properties" xmlns:xsi="http://www.w3.org/2001/XMLSchema-instance" xmlns:pc="http://schemas.microsoft.com/office/infopath/2007/PartnerControls">
   <documentManagement>
     <lcf76f155ced4ddcb4097134ff3c332f xmlns="0a53ad5e-08cc-4fba-9df9-747b79db3e02">
@@ -5026,7 +5058,20 @@
 </p:properties>
 </file>
 
+<file path=customXml/item2.xml><?xml version="1.0" encoding="utf-8"?>
+<?mso-contentType ?>
+<FormTemplates xmlns="http://schemas.microsoft.com/sharepoint/v3/contenttype/forms">
+  <Display>DocumentLibraryForm</Display>
+  <Edit>DocumentLibraryForm</Edit>
+  <New>DocumentLibraryForm</New>
+</FormTemplates>
+</file>
+
 <file path=customXml/item3.xml><?xml version="1.0" encoding="utf-8"?>
+<b:Sources xmlns:b="http://schemas.openxmlformats.org/officeDocument/2006/bibliography" xmlns="http://schemas.openxmlformats.org/officeDocument/2006/bibliography" SelectedStyle="\APASixthEditionOfficeOnline.xsl" StyleName="APA" Version="6"/>
+</file>
+
+<file path=customXml/item4.xml><?xml version="1.0" encoding="utf-8"?>
 <ct:contentTypeSchema xmlns:ct="http://schemas.microsoft.com/office/2006/metadata/contentType" xmlns:ma="http://schemas.microsoft.com/office/2006/metadata/properties/metaAttributes" ct:_="" ma:_="" ma:contentTypeName="Documento" ma:contentTypeID="0x0101007F8ECE7139958D46ABEDA89D12B90CBF" ma:contentTypeVersion="11" ma:contentTypeDescription="Crie um novo documento." ma:contentTypeScope="" ma:versionID="21e015a6802de694804c575cb15722cd">
   <xsd:schema xmlns:xsd="http://www.w3.org/2001/XMLSchema" xmlns:xs="http://www.w3.org/2001/XMLSchema" xmlns:p="http://schemas.microsoft.com/office/2006/metadata/properties" xmlns:ns2="0a53ad5e-08cc-4fba-9df9-747b79db3e02" xmlns:ns3="99f50afe-28e2-457c-9852-048361d66aad" targetNamespace="http://schemas.microsoft.com/office/2006/metadata/properties" ma:root="true" ma:fieldsID="2434ad73d381691fa3d497c2fd2bdd4c" ns2:_="" ns3:_="">
     <xsd:import namespace="0a53ad5e-08cc-4fba-9df9-747b79db3e02"/>
@@ -5215,19 +5260,7 @@
 </ct:contentTypeSchema>
 </file>
 
-<file path=customXml/item4.xml><?xml version="1.0" encoding="utf-8"?>
-<b:Sources xmlns:b="http://schemas.openxmlformats.org/officeDocument/2006/bibliography" xmlns="http://schemas.openxmlformats.org/officeDocument/2006/bibliography" SelectedStyle="\APASixthEditionOfficeOnline.xsl" StyleName="APA" Version="6"/>
-</file>
-
 <file path=customXml/itemProps1.xml><?xml version="1.0" encoding="utf-8"?>
-<ds:datastoreItem xmlns:ds="http://schemas.openxmlformats.org/officeDocument/2006/customXml" ds:itemID="{B52C9AD5-4F18-4494-A12B-C11EA8399E21}">
-  <ds:schemaRefs>
-    <ds:schemaRef ds:uri="http://schemas.microsoft.com/sharepoint/v3/contenttype/forms"/>
-  </ds:schemaRefs>
-</ds:datastoreItem>
-</file>
-
-<file path=customXml/itemProps2.xml><?xml version="1.0" encoding="utf-8"?>
 <ds:datastoreItem xmlns:ds="http://schemas.openxmlformats.org/officeDocument/2006/customXml" ds:itemID="{79054B02-B215-46AC-9176-544339E93661}">
   <ds:schemaRefs>
     <ds:schemaRef ds:uri="http://schemas.microsoft.com/office/2006/metadata/properties"/>
@@ -5238,7 +5271,23 @@
 </ds:datastoreItem>
 </file>
 
+<file path=customXml/itemProps2.xml><?xml version="1.0" encoding="utf-8"?>
+<ds:datastoreItem xmlns:ds="http://schemas.openxmlformats.org/officeDocument/2006/customXml" ds:itemID="{B52C9AD5-4F18-4494-A12B-C11EA8399E21}">
+  <ds:schemaRefs>
+    <ds:schemaRef ds:uri="http://schemas.microsoft.com/sharepoint/v3/contenttype/forms"/>
+  </ds:schemaRefs>
+</ds:datastoreItem>
+</file>
+
 <file path=customXml/itemProps3.xml><?xml version="1.0" encoding="utf-8"?>
+<ds:datastoreItem xmlns:ds="http://schemas.openxmlformats.org/officeDocument/2006/customXml" ds:itemID="{43C36E59-8586-4352-8310-158AD4E65655}">
+  <ds:schemaRefs>
+    <ds:schemaRef ds:uri="http://schemas.openxmlformats.org/officeDocument/2006/bibliography"/>
+  </ds:schemaRefs>
+</ds:datastoreItem>
+</file>
+
+<file path=customXml/itemProps4.xml><?xml version="1.0" encoding="utf-8"?>
 <ds:datastoreItem xmlns:ds="http://schemas.openxmlformats.org/officeDocument/2006/customXml" ds:itemID="{A4DC0A27-FA5F-44DB-905C-A1401F5BD778}">
   <ds:schemaRefs>
     <ds:schemaRef ds:uri="http://schemas.microsoft.com/office/2006/metadata/contentType"/>
@@ -5255,12 +5304,4 @@
     <ds:schemaRef ds:uri="http://schemas.microsoft.com/internal/obd"/>
   </ds:schemaRefs>
 </ds:datastoreItem>
-</file>
-
-<file path=customXml/itemProps4.xml><?xml version="1.0" encoding="utf-8"?>
-<ds:datastoreItem xmlns:ds="http://schemas.openxmlformats.org/officeDocument/2006/customXml" ds:itemID="{43C36E59-8586-4352-8310-158AD4E65655}">
-  <ds:schemaRefs>
-    <ds:schemaRef ds:uri="http://schemas.openxmlformats.org/officeDocument/2006/bibliography"/>
-  </ds:schemaRefs>
-</ds:datastoreItem>
 </file>
</xml_diff>

<commit_message>
alteração feita na justificativa do projeto
</commit_message>
<xml_diff>
--- a/Documentação/Documentação_01.docx
+++ b/Documentação/Documentação_01.docx
@@ -45,7 +45,6 @@
       <w:r>
         <w:br/>
       </w:r>
-      <w:proofErr w:type="spellStart"/>
       <w:r>
         <w:rPr>
           <w:rFonts w:ascii="Times New Roman" w:hAnsi="Times New Roman" w:cs="Times New Roman"/>
@@ -73,7 +72,6 @@
         </w:rPr>
         <w:t>Tech</w:t>
       </w:r>
-      <w:proofErr w:type="spellEnd"/>
     </w:p>
     <w:p>
       <w:pPr>
@@ -472,7 +470,7 @@
           <w:szCs w:val="24"/>
           <w:shd w:val="clear" w:color="auto" w:fill="FFFFFF"/>
         </w:rPr>
-        <w:t xml:space="preserve">. Para que o ambiente de trabalho esteja adequado, o mesmo deve estar com uma iluminação entre 500 e 750 lumens e seguir os padrões da </w:t>
+        <w:t xml:space="preserve"> e também pode acabar gerando o </w:t>
       </w:r>
       <w:r>
         <w:rPr>
@@ -482,7 +480,7 @@
           <w:szCs w:val="24"/>
           <w:shd w:val="clear" w:color="auto" w:fill="FFFFFF"/>
         </w:rPr>
-        <w:t xml:space="preserve">norma </w:t>
+        <w:t>absenteísm</w:t>
       </w:r>
       <w:r>
         <w:rPr>
@@ -492,7 +490,7 @@
           <w:szCs w:val="24"/>
           <w:shd w:val="clear" w:color="auto" w:fill="FFFFFF"/>
         </w:rPr>
-        <w:t>NR5413</w:t>
+        <w:t>o.</w:t>
       </w:r>
       <w:r>
         <w:rPr>
@@ -502,7 +500,7 @@
           <w:szCs w:val="24"/>
           <w:shd w:val="clear" w:color="auto" w:fill="FFFFFF"/>
         </w:rPr>
-        <w:t xml:space="preserve"> da </w:t>
+        <w:br/>
       </w:r>
       <w:r>
         <w:rPr>
@@ -512,7 +510,7 @@
           <w:szCs w:val="24"/>
           <w:shd w:val="clear" w:color="auto" w:fill="FFFFFF"/>
         </w:rPr>
-        <w:t>ABNT</w:t>
+        <w:br/>
       </w:r>
       <w:r>
         <w:rPr>
@@ -522,7 +520,7 @@
           <w:szCs w:val="24"/>
           <w:shd w:val="clear" w:color="auto" w:fill="FFFFFF"/>
         </w:rPr>
-        <w:t xml:space="preserve"> </w:t>
+        <w:t xml:space="preserve">Para que o ambiente de trabalho esteja adequado, o mesmo deve estar com uma iluminação entre 500 e 750 </w:t>
       </w:r>
       <w:r>
         <w:rPr>
@@ -532,7 +530,7 @@
           <w:szCs w:val="24"/>
           <w:shd w:val="clear" w:color="auto" w:fill="FFFFFF"/>
         </w:rPr>
-        <w:t>-</w:t>
+        <w:t xml:space="preserve">lux </w:t>
       </w:r>
       <w:r>
         <w:rPr>
@@ -542,7 +540,7 @@
           <w:szCs w:val="24"/>
           <w:shd w:val="clear" w:color="auto" w:fill="FFFFFF"/>
         </w:rPr>
-        <w:t xml:space="preserve"> </w:t>
+        <w:t xml:space="preserve">e seguir os padrões da </w:t>
       </w:r>
       <w:r>
         <w:rPr>
@@ -552,7 +550,7 @@
           <w:szCs w:val="24"/>
           <w:shd w:val="clear" w:color="auto" w:fill="FFFFFF"/>
         </w:rPr>
-        <w:t>Associação Brasileira de Normas Técnicas</w:t>
+        <w:t xml:space="preserve">norma </w:t>
       </w:r>
       <w:r>
         <w:rPr>
@@ -562,7 +560,7 @@
           <w:szCs w:val="24"/>
           <w:shd w:val="clear" w:color="auto" w:fill="FFFFFF"/>
         </w:rPr>
-        <w:t xml:space="preserve"> que determina o padrão</w:t>
+        <w:t>NR5413</w:t>
       </w:r>
       <w:r>
         <w:rPr>
@@ -572,7 +570,7 @@
           <w:szCs w:val="24"/>
           <w:shd w:val="clear" w:color="auto" w:fill="FFFFFF"/>
         </w:rPr>
-        <w:t xml:space="preserve"> adequado</w:t>
+        <w:t xml:space="preserve"> da </w:t>
       </w:r>
       <w:r>
         <w:rPr>
@@ -582,7 +580,7 @@
           <w:szCs w:val="24"/>
           <w:shd w:val="clear" w:color="auto" w:fill="FFFFFF"/>
         </w:rPr>
-        <w:t xml:space="preserve"> em</w:t>
+        <w:t>ABNT</w:t>
       </w:r>
       <w:r>
         <w:rPr>
@@ -592,7 +590,7 @@
           <w:szCs w:val="24"/>
           <w:shd w:val="clear" w:color="auto" w:fill="FFFFFF"/>
         </w:rPr>
-        <w:t xml:space="preserve"> Lux que é o equivalente a</w:t>
+        <w:t xml:space="preserve"> </w:t>
       </w:r>
       <w:r>
         <w:rPr>
@@ -602,7 +600,7 @@
           <w:szCs w:val="24"/>
           <w:shd w:val="clear" w:color="auto" w:fill="FFFFFF"/>
         </w:rPr>
-        <w:t xml:space="preserve"> lumens por metro quadrado</w:t>
+        <w:t>-</w:t>
       </w:r>
       <w:r>
         <w:rPr>
@@ -612,7 +610,7 @@
           <w:szCs w:val="24"/>
           <w:shd w:val="clear" w:color="auto" w:fill="FFFFFF"/>
         </w:rPr>
-        <w:t>.</w:t>
+        <w:t xml:space="preserve"> </w:t>
       </w:r>
       <w:r>
         <w:rPr>
@@ -622,6 +620,76 @@
           <w:szCs w:val="24"/>
           <w:shd w:val="clear" w:color="auto" w:fill="FFFFFF"/>
         </w:rPr>
+        <w:t>Associação Brasileira de Normas Técnicas</w:t>
+      </w:r>
+      <w:r>
+        <w:rPr>
+          <w:rStyle w:val="normaltextrun"/>
+          <w:color w:val="595959"/>
+          <w:sz w:val="24"/>
+          <w:szCs w:val="24"/>
+          <w:shd w:val="clear" w:color="auto" w:fill="FFFFFF"/>
+        </w:rPr>
+        <w:t xml:space="preserve"> que determina o padrão</w:t>
+      </w:r>
+      <w:r>
+        <w:rPr>
+          <w:rStyle w:val="normaltextrun"/>
+          <w:color w:val="595959"/>
+          <w:sz w:val="24"/>
+          <w:szCs w:val="24"/>
+          <w:shd w:val="clear" w:color="auto" w:fill="FFFFFF"/>
+        </w:rPr>
+        <w:t xml:space="preserve"> adequado</w:t>
+      </w:r>
+      <w:r>
+        <w:rPr>
+          <w:rStyle w:val="normaltextrun"/>
+          <w:color w:val="595959"/>
+          <w:sz w:val="24"/>
+          <w:szCs w:val="24"/>
+          <w:shd w:val="clear" w:color="auto" w:fill="FFFFFF"/>
+        </w:rPr>
+        <w:t xml:space="preserve"> em</w:t>
+      </w:r>
+      <w:r>
+        <w:rPr>
+          <w:rStyle w:val="normaltextrun"/>
+          <w:color w:val="595959"/>
+          <w:sz w:val="24"/>
+          <w:szCs w:val="24"/>
+          <w:shd w:val="clear" w:color="auto" w:fill="FFFFFF"/>
+        </w:rPr>
+        <w:t xml:space="preserve"> Lux que é o equivalente a</w:t>
+      </w:r>
+      <w:r>
+        <w:rPr>
+          <w:rStyle w:val="normaltextrun"/>
+          <w:color w:val="595959"/>
+          <w:sz w:val="24"/>
+          <w:szCs w:val="24"/>
+          <w:shd w:val="clear" w:color="auto" w:fill="FFFFFF"/>
+        </w:rPr>
+        <w:t xml:space="preserve"> lumens por metro quadrado</w:t>
+      </w:r>
+      <w:r>
+        <w:rPr>
+          <w:rStyle w:val="normaltextrun"/>
+          <w:color w:val="595959"/>
+          <w:sz w:val="24"/>
+          <w:szCs w:val="24"/>
+          <w:shd w:val="clear" w:color="auto" w:fill="FFFFFF"/>
+        </w:rPr>
+        <w:t>.</w:t>
+      </w:r>
+      <w:r>
+        <w:rPr>
+          <w:rStyle w:val="normaltextrun"/>
+          <w:color w:val="595959"/>
+          <w:sz w:val="24"/>
+          <w:szCs w:val="24"/>
+          <w:shd w:val="clear" w:color="auto" w:fill="FFFFFF"/>
+        </w:rPr>
         <w:t xml:space="preserve"> </w:t>
       </w:r>
       <w:r>
@@ -722,23 +790,7 @@
           <w:sz w:val="24"/>
           <w:szCs w:val="24"/>
         </w:rPr>
-        <w:t xml:space="preserve">Uma pesquisa da Universidade de </w:t>
-      </w:r>
-      <w:proofErr w:type="spellStart"/>
-      <w:r>
-        <w:rPr>
-          <w:sz w:val="24"/>
-          <w:szCs w:val="24"/>
-        </w:rPr>
-        <w:t>Twente</w:t>
-      </w:r>
-      <w:proofErr w:type="spellEnd"/>
-      <w:r>
-        <w:rPr>
-          <w:sz w:val="24"/>
-          <w:szCs w:val="24"/>
-        </w:rPr>
-        <w:t>, na Holanda, acompanhou os efeitos da exposição à iluminação que procura “imitar” a luz solar durante o ciclo das 24 horas do dia.</w:t>
+        <w:t>Uma pesquisa da Universidade de Twente, na Holanda, acompanhou os efeitos da exposição à iluminação que procura “imitar” a luz solar durante o ciclo das 24 horas do dia.</w:t>
       </w:r>
     </w:p>
     <w:p>
@@ -797,6 +849,7 @@
         <w:pStyle w:val="Ttulo1"/>
       </w:pPr>
       <w:r>
+        <w:lastRenderedPageBreak/>
         <w:t>Objetivo do projeto</w:t>
       </w:r>
     </w:p>
@@ -844,7 +897,6 @@
         <w:pStyle w:val="Ttulo1"/>
       </w:pPr>
       <w:r>
-        <w:lastRenderedPageBreak/>
         <w:t>Escopo do projeto</w:t>
       </w:r>
     </w:p>
@@ -5048,6 +5100,15 @@
 </file>
 
 <file path=customXml/item1.xml><?xml version="1.0" encoding="utf-8"?>
+<?mso-contentType ?>
+<FormTemplates xmlns="http://schemas.microsoft.com/sharepoint/v3/contenttype/forms">
+  <Display>DocumentLibraryForm</Display>
+  <Edit>DocumentLibraryForm</Edit>
+  <New>DocumentLibraryForm</New>
+</FormTemplates>
+</file>
+
+<file path=customXml/item2.xml><?xml version="1.0" encoding="utf-8"?>
 <p:properties xmlns:p="http://schemas.microsoft.com/office/2006/metadata/properties" xmlns:xsi="http://www.w3.org/2001/XMLSchema-instance" xmlns:pc="http://schemas.microsoft.com/office/infopath/2007/PartnerControls">
   <documentManagement>
     <lcf76f155ced4ddcb4097134ff3c332f xmlns="0a53ad5e-08cc-4fba-9df9-747b79db3e02">
@@ -5058,20 +5119,7 @@
 </p:properties>
 </file>
 
-<file path=customXml/item2.xml><?xml version="1.0" encoding="utf-8"?>
-<?mso-contentType ?>
-<FormTemplates xmlns="http://schemas.microsoft.com/sharepoint/v3/contenttype/forms">
-  <Display>DocumentLibraryForm</Display>
-  <Edit>DocumentLibraryForm</Edit>
-  <New>DocumentLibraryForm</New>
-</FormTemplates>
-</file>
-
 <file path=customXml/item3.xml><?xml version="1.0" encoding="utf-8"?>
-<b:Sources xmlns:b="http://schemas.openxmlformats.org/officeDocument/2006/bibliography" xmlns="http://schemas.openxmlformats.org/officeDocument/2006/bibliography" SelectedStyle="\APASixthEditionOfficeOnline.xsl" StyleName="APA" Version="6"/>
-</file>
-
-<file path=customXml/item4.xml><?xml version="1.0" encoding="utf-8"?>
 <ct:contentTypeSchema xmlns:ct="http://schemas.microsoft.com/office/2006/metadata/contentType" xmlns:ma="http://schemas.microsoft.com/office/2006/metadata/properties/metaAttributes" ct:_="" ma:_="" ma:contentTypeName="Documento" ma:contentTypeID="0x0101007F8ECE7139958D46ABEDA89D12B90CBF" ma:contentTypeVersion="11" ma:contentTypeDescription="Crie um novo documento." ma:contentTypeScope="" ma:versionID="21e015a6802de694804c575cb15722cd">
   <xsd:schema xmlns:xsd="http://www.w3.org/2001/XMLSchema" xmlns:xs="http://www.w3.org/2001/XMLSchema" xmlns:p="http://schemas.microsoft.com/office/2006/metadata/properties" xmlns:ns2="0a53ad5e-08cc-4fba-9df9-747b79db3e02" xmlns:ns3="99f50afe-28e2-457c-9852-048361d66aad" targetNamespace="http://schemas.microsoft.com/office/2006/metadata/properties" ma:root="true" ma:fieldsID="2434ad73d381691fa3d497c2fd2bdd4c" ns2:_="" ns3:_="">
     <xsd:import namespace="0a53ad5e-08cc-4fba-9df9-747b79db3e02"/>
@@ -5260,7 +5308,19 @@
 </ct:contentTypeSchema>
 </file>
 
+<file path=customXml/item4.xml><?xml version="1.0" encoding="utf-8"?>
+<b:Sources xmlns:b="http://schemas.openxmlformats.org/officeDocument/2006/bibliography" xmlns="http://schemas.openxmlformats.org/officeDocument/2006/bibliography" SelectedStyle="\APASixthEditionOfficeOnline.xsl" StyleName="APA" Version="6"/>
+</file>
+
 <file path=customXml/itemProps1.xml><?xml version="1.0" encoding="utf-8"?>
+<ds:datastoreItem xmlns:ds="http://schemas.openxmlformats.org/officeDocument/2006/customXml" ds:itemID="{B52C9AD5-4F18-4494-A12B-C11EA8399E21}">
+  <ds:schemaRefs>
+    <ds:schemaRef ds:uri="http://schemas.microsoft.com/sharepoint/v3/contenttype/forms"/>
+  </ds:schemaRefs>
+</ds:datastoreItem>
+</file>
+
+<file path=customXml/itemProps2.xml><?xml version="1.0" encoding="utf-8"?>
 <ds:datastoreItem xmlns:ds="http://schemas.openxmlformats.org/officeDocument/2006/customXml" ds:itemID="{79054B02-B215-46AC-9176-544339E93661}">
   <ds:schemaRefs>
     <ds:schemaRef ds:uri="http://schemas.microsoft.com/office/2006/metadata/properties"/>
@@ -5271,23 +5331,7 @@
 </ds:datastoreItem>
 </file>
 
-<file path=customXml/itemProps2.xml><?xml version="1.0" encoding="utf-8"?>
-<ds:datastoreItem xmlns:ds="http://schemas.openxmlformats.org/officeDocument/2006/customXml" ds:itemID="{B52C9AD5-4F18-4494-A12B-C11EA8399E21}">
-  <ds:schemaRefs>
-    <ds:schemaRef ds:uri="http://schemas.microsoft.com/sharepoint/v3/contenttype/forms"/>
-  </ds:schemaRefs>
-</ds:datastoreItem>
-</file>
-
 <file path=customXml/itemProps3.xml><?xml version="1.0" encoding="utf-8"?>
-<ds:datastoreItem xmlns:ds="http://schemas.openxmlformats.org/officeDocument/2006/customXml" ds:itemID="{43C36E59-8586-4352-8310-158AD4E65655}">
-  <ds:schemaRefs>
-    <ds:schemaRef ds:uri="http://schemas.openxmlformats.org/officeDocument/2006/bibliography"/>
-  </ds:schemaRefs>
-</ds:datastoreItem>
-</file>
-
-<file path=customXml/itemProps4.xml><?xml version="1.0" encoding="utf-8"?>
 <ds:datastoreItem xmlns:ds="http://schemas.openxmlformats.org/officeDocument/2006/customXml" ds:itemID="{A4DC0A27-FA5F-44DB-905C-A1401F5BD778}">
   <ds:schemaRefs>
     <ds:schemaRef ds:uri="http://schemas.microsoft.com/office/2006/metadata/contentType"/>
@@ -5304,4 +5348,12 @@
     <ds:schemaRef ds:uri="http://schemas.microsoft.com/internal/obd"/>
   </ds:schemaRefs>
 </ds:datastoreItem>
+</file>
+
+<file path=customXml/itemProps4.xml><?xml version="1.0" encoding="utf-8"?>
+<ds:datastoreItem xmlns:ds="http://schemas.openxmlformats.org/officeDocument/2006/customXml" ds:itemID="{43C36E59-8586-4352-8310-158AD4E65655}">
+  <ds:schemaRefs>
+    <ds:schemaRef ds:uri="http://schemas.openxmlformats.org/officeDocument/2006/bibliography"/>
+  </ds:schemaRefs>
+</ds:datastoreItem>
 </file>
</xml_diff>